<commit_message>
Trabajando con Position Relative
</commit_message>
<xml_diff>
--- a/CURSO DE HTML Y CSS DESDE CERO.docx
+++ b/CURSO DE HTML Y CSS DESDE CERO.docx
@@ -130,21 +130,7 @@
         <w:rPr>
           <w:lang w:val="es-ES"/>
         </w:rPr>
-        <w:t xml:space="preserve">00:51:58 - </w:t>
-      </w:r>
-      <w:proofErr w:type="spellStart"/>
-      <w:r>
-        <w:rPr>
-          <w:lang w:val="es-ES"/>
-        </w:rPr>
-        <w:t>Parrafos</w:t>
-      </w:r>
-      <w:proofErr w:type="spellEnd"/>
-      <w:r>
-        <w:rPr>
-          <w:lang w:val="es-ES"/>
-        </w:rPr>
-        <w:t xml:space="preserve"> y encabezados</w:t>
+        <w:t>00:51:58 - Parrafos y encabezados</w:t>
       </w:r>
     </w:p>
     <w:p>
@@ -183,21 +169,7 @@
         <w:rPr>
           <w:lang w:val="es-ES"/>
         </w:rPr>
-        <w:t xml:space="preserve">01:26:09 - </w:t>
-      </w:r>
-      <w:proofErr w:type="spellStart"/>
-      <w:r>
-        <w:rPr>
-          <w:lang w:val="es-ES"/>
-        </w:rPr>
-        <w:t>Imagenes</w:t>
-      </w:r>
-      <w:proofErr w:type="spellEnd"/>
-      <w:r>
-        <w:rPr>
-          <w:lang w:val="es-ES"/>
-        </w:rPr>
-        <w:t xml:space="preserve"> y Rutas</w:t>
+        <w:t>01:26:09 - Imagenes y Rutas</w:t>
       </w:r>
     </w:p>
     <w:p>
@@ -288,62 +260,20 @@
         <w:rPr>
           <w:lang w:val="es-ES"/>
         </w:rPr>
-        <w:t xml:space="preserve">02:55:25 - Modelo de caja (box </w:t>
-      </w:r>
-      <w:proofErr w:type="spellStart"/>
-      <w:r>
-        <w:rPr>
-          <w:lang w:val="es-ES"/>
-        </w:rPr>
-        <w:t>model</w:t>
-      </w:r>
-      <w:proofErr w:type="spellEnd"/>
-      <w:r>
-        <w:rPr>
-          <w:lang w:val="es-ES"/>
-        </w:rPr>
-        <w:t>)</w:t>
-      </w:r>
-    </w:p>
-    <w:p>
-      <w:pPr>
-        <w:rPr>
-          <w:lang w:val="es-ES"/>
-        </w:rPr>
-      </w:pPr>
-      <w:r>
-        <w:rPr>
-          <w:lang w:val="es-ES"/>
-        </w:rPr>
-        <w:t>03:07:04 - Relleno y Margen (</w:t>
-      </w:r>
-      <w:proofErr w:type="spellStart"/>
-      <w:r>
-        <w:rPr>
-          <w:lang w:val="es-ES"/>
-        </w:rPr>
-        <w:t>margin</w:t>
-      </w:r>
-      <w:proofErr w:type="spellEnd"/>
-      <w:r>
-        <w:rPr>
-          <w:lang w:val="es-ES"/>
-        </w:rPr>
-        <w:t xml:space="preserve"> y </w:t>
-      </w:r>
-      <w:proofErr w:type="spellStart"/>
-      <w:r>
-        <w:rPr>
-          <w:lang w:val="es-ES"/>
-        </w:rPr>
-        <w:t>padding</w:t>
-      </w:r>
-      <w:proofErr w:type="spellEnd"/>
-      <w:r>
-        <w:rPr>
-          <w:lang w:val="es-ES"/>
-        </w:rPr>
-        <w:t>)</w:t>
+        <w:t>02:55:25 - Modelo de caja (box model)</w:t>
+      </w:r>
+    </w:p>
+    <w:p>
+      <w:pPr>
+        <w:rPr>
+          <w:lang w:val="es-ES"/>
+        </w:rPr>
+      </w:pPr>
+      <w:r>
+        <w:rPr>
+          <w:lang w:val="es-ES"/>
+        </w:rPr>
+        <w:t>03:07:04 - Relleno y Margen (margin y padding)</w:t>
       </w:r>
     </w:p>
     <w:p>
@@ -369,21 +299,7 @@
         <w:rPr>
           <w:lang w:val="es-ES"/>
         </w:rPr>
-        <w:t xml:space="preserve">03:53:43 - Tamaño de caja (box </w:t>
-      </w:r>
-      <w:proofErr w:type="spellStart"/>
-      <w:r>
-        <w:rPr>
-          <w:lang w:val="es-ES"/>
-        </w:rPr>
-        <w:t>sizing</w:t>
-      </w:r>
-      <w:proofErr w:type="spellEnd"/>
-      <w:r>
-        <w:rPr>
-          <w:lang w:val="es-ES"/>
-        </w:rPr>
-        <w:t>)</w:t>
+        <w:t>03:53:43 - Tamaño de caja (box sizing)</w:t>
       </w:r>
     </w:p>
     <w:p>
@@ -461,75 +377,33 @@
         <w:rPr>
           <w:lang w:val="es-ES"/>
         </w:rPr>
-        <w:t xml:space="preserve">05:38:02 - </w:t>
-      </w:r>
-      <w:proofErr w:type="spellStart"/>
-      <w:r>
-        <w:rPr>
-          <w:lang w:val="es-ES"/>
-        </w:rPr>
-        <w:t>Metatags</w:t>
-      </w:r>
-      <w:proofErr w:type="spellEnd"/>
-      <w:r>
-        <w:rPr>
-          <w:lang w:val="es-ES"/>
-        </w:rPr>
-        <w:t>, Comentarios e Iconos</w:t>
-      </w:r>
-    </w:p>
-    <w:p>
-      <w:pPr>
-        <w:rPr>
-          <w:lang w:val="en-US"/>
-        </w:rPr>
-      </w:pPr>
-      <w:r>
-        <w:rPr>
-          <w:lang w:val="en-US"/>
-        </w:rPr>
-        <w:t xml:space="preserve">05:57:18 - </w:t>
-      </w:r>
-      <w:proofErr w:type="spellStart"/>
-      <w:r>
-        <w:rPr>
-          <w:lang w:val="en-US"/>
-        </w:rPr>
-        <w:t>Textarea</w:t>
-      </w:r>
-      <w:proofErr w:type="spellEnd"/>
-      <w:r>
-        <w:rPr>
-          <w:lang w:val="en-US"/>
-        </w:rPr>
-        <w:t xml:space="preserve"> y Labels</w:t>
-      </w:r>
-    </w:p>
-    <w:p>
-      <w:pPr>
-        <w:rPr>
-          <w:lang w:val="en-US"/>
-        </w:rPr>
-      </w:pPr>
-      <w:r>
-        <w:rPr>
-          <w:lang w:val="en-US"/>
-        </w:rPr>
-        <w:t xml:space="preserve">06:24:18 - Select, </w:t>
-      </w:r>
-      <w:proofErr w:type="spellStart"/>
-      <w:r>
-        <w:rPr>
-          <w:lang w:val="en-US"/>
-        </w:rPr>
-        <w:t>Datalist</w:t>
-      </w:r>
-      <w:proofErr w:type="spellEnd"/>
-      <w:r>
-        <w:rPr>
-          <w:lang w:val="en-US"/>
-        </w:rPr>
-        <w:t xml:space="preserve"> y Option</w:t>
+        <w:t>05:38:02 - Metatags, Comentarios e Iconos</w:t>
+      </w:r>
+    </w:p>
+    <w:p>
+      <w:pPr>
+        <w:rPr>
+          <w:lang w:val="en-US"/>
+        </w:rPr>
+      </w:pPr>
+      <w:r>
+        <w:rPr>
+          <w:lang w:val="en-US"/>
+        </w:rPr>
+        <w:t>05:57:18 - Textarea y Labels</w:t>
+      </w:r>
+    </w:p>
+    <w:p>
+      <w:pPr>
+        <w:rPr>
+          <w:lang w:val="en-US"/>
+        </w:rPr>
+      </w:pPr>
+      <w:r>
+        <w:rPr>
+          <w:lang w:val="en-US"/>
+        </w:rPr>
+        <w:t>06:24:18 - Select, Datalist y Option</w:t>
       </w:r>
     </w:p>
     <w:p>
@@ -543,57 +417,21 @@
           <w:lang w:val="en-US"/>
         </w:rPr>
         <w:lastRenderedPageBreak/>
-        <w:t xml:space="preserve">06:33:02 - </w:t>
-      </w:r>
-      <w:proofErr w:type="spellStart"/>
-      <w:r>
-        <w:rPr>
-          <w:lang w:val="en-US"/>
-        </w:rPr>
-        <w:t>Fieldset</w:t>
-      </w:r>
-      <w:proofErr w:type="spellEnd"/>
-      <w:r>
-        <w:rPr>
-          <w:lang w:val="en-US"/>
-        </w:rPr>
-        <w:t xml:space="preserve"> y Legend</w:t>
-      </w:r>
-    </w:p>
-    <w:p>
-      <w:pPr>
-        <w:rPr>
-          <w:lang w:val="es-ES"/>
-        </w:rPr>
-      </w:pPr>
-      <w:r>
-        <w:rPr>
-          <w:lang w:val="es-ES"/>
-        </w:rPr>
-        <w:t xml:space="preserve">06:44:35 - </w:t>
-      </w:r>
-      <w:proofErr w:type="spellStart"/>
-      <w:r>
-        <w:rPr>
-          <w:lang w:val="es-ES"/>
-        </w:rPr>
-        <w:t>Details</w:t>
-      </w:r>
-      <w:proofErr w:type="spellEnd"/>
-      <w:r>
-        <w:rPr>
-          <w:lang w:val="es-ES"/>
-        </w:rPr>
-        <w:t xml:space="preserve"> y </w:t>
-      </w:r>
-      <w:proofErr w:type="spellStart"/>
-      <w:r>
-        <w:rPr>
-          <w:lang w:val="es-ES"/>
-        </w:rPr>
-        <w:t>Summary</w:t>
-      </w:r>
-      <w:proofErr w:type="spellEnd"/>
+        <w:t>06:33:02 - Fieldset y Legend</w:t>
+      </w:r>
+    </w:p>
+    <w:p>
+      <w:pPr>
+        <w:rPr>
+          <w:lang w:val="es-ES"/>
+        </w:rPr>
+      </w:pPr>
+      <w:r>
+        <w:rPr>
+          <w:lang w:val="es-ES"/>
+        </w:rPr>
+        <w:t>06:44:35 - Details y Summary</w:t>
+      </w:r>
     </w:p>
     <w:p>
       <w:pPr>
@@ -644,30 +482,8 @@
         <w:rPr>
           <w:lang w:val="es-ES"/>
         </w:rPr>
-        <w:t xml:space="preserve">07:34:10 - </w:t>
-      </w:r>
-      <w:proofErr w:type="spellStart"/>
-      <w:r>
-        <w:rPr>
-          <w:lang w:val="es-ES"/>
-        </w:rPr>
-        <w:t>Lazy</w:t>
-      </w:r>
-      <w:proofErr w:type="spellEnd"/>
-      <w:r>
-        <w:rPr>
-          <w:lang w:val="es-ES"/>
-        </w:rPr>
-        <w:t xml:space="preserve"> </w:t>
-      </w:r>
-      <w:proofErr w:type="spellStart"/>
-      <w:r>
-        <w:rPr>
-          <w:lang w:val="es-ES"/>
-        </w:rPr>
-        <w:t>Loading</w:t>
-      </w:r>
-      <w:proofErr w:type="spellEnd"/>
+        <w:t>07:34:10 - Lazy Loading</w:t>
+      </w:r>
     </w:p>
     <w:p>
       <w:pPr>
@@ -757,37 +573,21 @@
         <w:rPr>
           <w:lang w:val="es-ES"/>
         </w:rPr>
-        <w:t xml:space="preserve">09:04:51 - </w:t>
-      </w:r>
-      <w:proofErr w:type="spellStart"/>
-      <w:r>
-        <w:rPr>
-          <w:lang w:val="es-ES"/>
-        </w:rPr>
-        <w:t>Pseudoclases</w:t>
-      </w:r>
-      <w:proofErr w:type="spellEnd"/>
-    </w:p>
-    <w:p>
-      <w:pPr>
-        <w:rPr>
-          <w:lang w:val="es-ES"/>
-        </w:rPr>
-      </w:pPr>
-      <w:r>
-        <w:rPr>
-          <w:lang w:val="es-ES"/>
-        </w:rPr>
-        <w:t xml:space="preserve">09:30:38 - </w:t>
-      </w:r>
-      <w:proofErr w:type="spellStart"/>
-      <w:r>
-        <w:rPr>
-          <w:lang w:val="es-ES"/>
-        </w:rPr>
-        <w:t>Pseudoelementos</w:t>
-      </w:r>
-      <w:proofErr w:type="spellEnd"/>
+        <w:t>09:04:51 - Pseudoclases</w:t>
+      </w:r>
+    </w:p>
+    <w:p>
+      <w:pPr>
+        <w:rPr>
+          <w:lang w:val="es-ES"/>
+        </w:rPr>
+      </w:pPr>
+      <w:r>
+        <w:rPr>
+          <w:lang w:val="es-ES"/>
+        </w:rPr>
+        <w:t>09:30:38 - Pseudoelementos</w:t>
+      </w:r>
     </w:p>
     <w:p>
       <w:pPr>
@@ -812,16 +612,8 @@
         <w:rPr>
           <w:lang w:val="es-ES"/>
         </w:rPr>
-        <w:t xml:space="preserve">09:49:33 - </w:t>
-      </w:r>
-      <w:proofErr w:type="spellStart"/>
-      <w:r>
-        <w:rPr>
-          <w:lang w:val="es-ES"/>
-        </w:rPr>
-        <w:t>Display</w:t>
-      </w:r>
-      <w:proofErr w:type="spellEnd"/>
+        <w:t>09:49:33 - Display</w:t>
+      </w:r>
     </w:p>
     <w:p>
       <w:pPr>
@@ -859,44 +651,8 @@
         <w:rPr>
           <w:lang w:val="es-ES"/>
         </w:rPr>
-        <w:t xml:space="preserve">10:35:20 - </w:t>
-      </w:r>
-      <w:proofErr w:type="spellStart"/>
-      <w:r>
-        <w:rPr>
-          <w:lang w:val="es-ES"/>
-        </w:rPr>
-        <w:t>Posicion</w:t>
-      </w:r>
-      <w:proofErr w:type="spellEnd"/>
-      <w:r>
-        <w:rPr>
-          <w:lang w:val="es-ES"/>
-        </w:rPr>
-        <w:t xml:space="preserve"> </w:t>
-      </w:r>
-      <w:proofErr w:type="spellStart"/>
-      <w:r>
-        <w:rPr>
-          <w:lang w:val="es-ES"/>
-        </w:rPr>
-        <w:t>Fixed</w:t>
-      </w:r>
-      <w:proofErr w:type="spellEnd"/>
-      <w:r>
-        <w:rPr>
-          <w:lang w:val="es-ES"/>
-        </w:rPr>
-        <w:t xml:space="preserve"> y </w:t>
-      </w:r>
-      <w:proofErr w:type="spellStart"/>
-      <w:r>
-        <w:rPr>
-          <w:lang w:val="es-ES"/>
-        </w:rPr>
-        <w:t>Sticky</w:t>
-      </w:r>
-      <w:proofErr w:type="spellEnd"/>
+        <w:t>10:35:20 - Posicion Fixed y Sticky</w:t>
+      </w:r>
     </w:p>
     <w:p>
       <w:pPr>
@@ -921,21 +677,7 @@
         <w:rPr>
           <w:lang w:val="es-ES"/>
         </w:rPr>
-        <w:t>10:56:53 - Desbordamiento (</w:t>
-      </w:r>
-      <w:proofErr w:type="spellStart"/>
-      <w:r>
-        <w:rPr>
-          <w:lang w:val="es-ES"/>
-        </w:rPr>
-        <w:t>overflow</w:t>
-      </w:r>
-      <w:proofErr w:type="spellEnd"/>
-      <w:r>
-        <w:rPr>
-          <w:lang w:val="es-ES"/>
-        </w:rPr>
-        <w:t>)</w:t>
+        <w:t>10:56:53 - Desbordamiento (overflow)</w:t>
       </w:r>
     </w:p>
     <w:p>
@@ -974,48 +716,20 @@
         <w:rPr>
           <w:lang w:val="en-US"/>
         </w:rPr>
-        <w:t xml:space="preserve">11:16:34 - </w:t>
-      </w:r>
-      <w:proofErr w:type="spellStart"/>
-      <w:r>
-        <w:rPr>
-          <w:lang w:val="en-US"/>
-        </w:rPr>
-        <w:t>Contorno</w:t>
-      </w:r>
-      <w:proofErr w:type="spellEnd"/>
-      <w:r>
-        <w:rPr>
-          <w:lang w:val="en-US"/>
-        </w:rPr>
-        <w:t xml:space="preserve"> (outline)</w:t>
-      </w:r>
-    </w:p>
-    <w:p>
-      <w:pPr>
-        <w:rPr>
-          <w:lang w:val="es-ES"/>
-        </w:rPr>
-      </w:pPr>
-      <w:r>
-        <w:rPr>
-          <w:lang w:val="es-ES"/>
-        </w:rPr>
-        <w:t xml:space="preserve">11:25:13 - </w:t>
-      </w:r>
-      <w:proofErr w:type="spellStart"/>
-      <w:r>
-        <w:rPr>
-          <w:lang w:val="es-ES"/>
-        </w:rPr>
-        <w:t>Emmet</w:t>
-      </w:r>
-      <w:proofErr w:type="spellEnd"/>
-      <w:r>
-        <w:rPr>
-          <w:lang w:val="es-ES"/>
-        </w:rPr>
-        <w:t xml:space="preserve"> (material re-usado)</w:t>
+        <w:t>11:16:34 - Contorno (outline)</w:t>
+      </w:r>
+    </w:p>
+    <w:p>
+      <w:pPr>
+        <w:rPr>
+          <w:lang w:val="es-ES"/>
+        </w:rPr>
+      </w:pPr>
+      <w:r>
+        <w:rPr>
+          <w:lang w:val="es-ES"/>
+        </w:rPr>
+        <w:t>11:25:13 - Emmet (material re-usado)</w:t>
       </w:r>
     </w:p>
     <w:p>
@@ -1041,42 +755,20 @@
         <w:rPr>
           <w:lang w:val="es-ES"/>
         </w:rPr>
-        <w:t xml:space="preserve">11:43:11 - Introducción a </w:t>
-      </w:r>
-      <w:proofErr w:type="spellStart"/>
-      <w:r>
-        <w:rPr>
-          <w:lang w:val="es-ES"/>
-        </w:rPr>
-        <w:t>Flexbox</w:t>
-      </w:r>
-      <w:proofErr w:type="spellEnd"/>
-    </w:p>
-    <w:p>
-      <w:pPr>
-        <w:rPr>
-          <w:lang w:val="en-US"/>
-        </w:rPr>
-      </w:pPr>
-      <w:r>
-        <w:rPr>
-          <w:lang w:val="en-US"/>
-        </w:rPr>
-        <w:t xml:space="preserve">11:56:29 - Flex Direction, Flex Wrap </w:t>
-      </w:r>
-      <w:proofErr w:type="gramStart"/>
-      <w:r>
-        <w:rPr>
-          <w:lang w:val="en-US"/>
-        </w:rPr>
-        <w:t>y</w:t>
-      </w:r>
-      <w:proofErr w:type="gramEnd"/>
-      <w:r>
-        <w:rPr>
-          <w:lang w:val="en-US"/>
-        </w:rPr>
-        <w:t xml:space="preserve"> Flex Flow</w:t>
+        <w:t>11:43:11 - Introducción a Flexbox</w:t>
+      </w:r>
+    </w:p>
+    <w:p>
+      <w:pPr>
+        <w:rPr>
+          <w:lang w:val="en-US"/>
+        </w:rPr>
+      </w:pPr>
+      <w:r>
+        <w:rPr>
+          <w:lang w:val="en-US"/>
+        </w:rPr>
+        <w:t>11:56:29 - Flex Direction, Flex Wrap y Flex Flow</w:t>
       </w:r>
     </w:p>
     <w:p>
@@ -1102,65 +794,21 @@
         <w:rPr>
           <w:lang w:val="es-ES"/>
         </w:rPr>
-        <w:t xml:space="preserve">12:34:59 - </w:t>
-      </w:r>
-      <w:proofErr w:type="spellStart"/>
-      <w:r>
-        <w:rPr>
-          <w:lang w:val="es-ES"/>
-        </w:rPr>
-        <w:t>Order</w:t>
-      </w:r>
-      <w:proofErr w:type="spellEnd"/>
-    </w:p>
-    <w:p>
-      <w:pPr>
-        <w:rPr>
-          <w:lang w:val="es-ES"/>
-        </w:rPr>
-      </w:pPr>
-      <w:r>
-        <w:rPr>
-          <w:lang w:val="es-ES"/>
-        </w:rPr>
-        <w:t xml:space="preserve">12:41:37 - Flex </w:t>
-      </w:r>
-      <w:proofErr w:type="spellStart"/>
-      <w:r>
-        <w:rPr>
-          <w:lang w:val="es-ES"/>
-        </w:rPr>
-        <w:t>Básis</w:t>
-      </w:r>
-      <w:proofErr w:type="spellEnd"/>
-      <w:r>
-        <w:rPr>
-          <w:lang w:val="es-ES"/>
-        </w:rPr>
-        <w:t xml:space="preserve">, </w:t>
-      </w:r>
-      <w:proofErr w:type="spellStart"/>
-      <w:r>
-        <w:rPr>
-          <w:lang w:val="es-ES"/>
-        </w:rPr>
-        <w:t>Shrink</w:t>
-      </w:r>
-      <w:proofErr w:type="spellEnd"/>
-      <w:r>
-        <w:rPr>
-          <w:lang w:val="es-ES"/>
-        </w:rPr>
-        <w:t xml:space="preserve"> y </w:t>
-      </w:r>
-      <w:proofErr w:type="spellStart"/>
-      <w:r>
-        <w:rPr>
-          <w:lang w:val="es-ES"/>
-        </w:rPr>
-        <w:t>Grow</w:t>
-      </w:r>
-      <w:proofErr w:type="spellEnd"/>
+        <w:t>12:34:59 - Order</w:t>
+      </w:r>
+    </w:p>
+    <w:p>
+      <w:pPr>
+        <w:rPr>
+          <w:lang w:val="es-ES"/>
+        </w:rPr>
+      </w:pPr>
+      <w:r>
+        <w:rPr>
+          <w:lang w:val="es-ES"/>
+        </w:rPr>
+        <w:t>12:41:37 - Flex Básis, Shrink y Grow</w:t>
+      </w:r>
     </w:p>
     <w:p>
       <w:pPr>
@@ -1185,21 +833,7 @@
         <w:rPr>
           <w:lang w:val="en-US"/>
         </w:rPr>
-        <w:t xml:space="preserve">13:02:42 - Layout </w:t>
-      </w:r>
-      <w:proofErr w:type="gramStart"/>
-      <w:r>
-        <w:rPr>
-          <w:lang w:val="en-US"/>
-        </w:rPr>
-        <w:t>con</w:t>
-      </w:r>
-      <w:proofErr w:type="gramEnd"/>
-      <w:r>
-        <w:rPr>
-          <w:lang w:val="en-US"/>
-        </w:rPr>
-        <w:t xml:space="preserve"> Flexbox</w:t>
+        <w:t>13:02:42 - Layout con Flexbox</w:t>
       </w:r>
     </w:p>
     <w:p>
@@ -1243,183 +877,73 @@
         <w:rPr>
           <w:lang w:val="es-ES"/>
         </w:rPr>
-        <w:t xml:space="preserve">14:10:17 - Picture, </w:t>
-      </w:r>
-      <w:proofErr w:type="spellStart"/>
-      <w:r>
-        <w:rPr>
-          <w:lang w:val="es-ES"/>
-        </w:rPr>
-        <w:t>Source</w:t>
-      </w:r>
-      <w:proofErr w:type="spellEnd"/>
-      <w:r>
-        <w:rPr>
-          <w:lang w:val="es-ES"/>
-        </w:rPr>
-        <w:t xml:space="preserve"> y Media</w:t>
-      </w:r>
-    </w:p>
-    <w:p>
-      <w:pPr>
-        <w:rPr>
-          <w:lang w:val="es-ES"/>
-        </w:rPr>
-      </w:pPr>
-      <w:r>
-        <w:rPr>
-          <w:lang w:val="es-ES"/>
-        </w:rPr>
-        <w:t xml:space="preserve">14:21:18 - Media </w:t>
-      </w:r>
-      <w:proofErr w:type="spellStart"/>
-      <w:r>
-        <w:rPr>
-          <w:lang w:val="es-ES"/>
-        </w:rPr>
-        <w:t>Queries</w:t>
-      </w:r>
-      <w:proofErr w:type="spellEnd"/>
-    </w:p>
-    <w:p>
-      <w:pPr>
-        <w:rPr>
-          <w:lang w:val="es-ES"/>
-        </w:rPr>
-      </w:pPr>
-      <w:r>
-        <w:rPr>
-          <w:lang w:val="es-ES"/>
-        </w:rPr>
-        <w:t>14:29:57 - Ejercicio "</w:t>
-      </w:r>
-      <w:proofErr w:type="spellStart"/>
-      <w:r>
-        <w:rPr>
-          <w:lang w:val="es-ES"/>
-        </w:rPr>
-        <w:t>Holy</w:t>
-      </w:r>
-      <w:proofErr w:type="spellEnd"/>
-      <w:r>
-        <w:rPr>
-          <w:lang w:val="es-ES"/>
-        </w:rPr>
-        <w:t xml:space="preserve"> </w:t>
-      </w:r>
-      <w:proofErr w:type="spellStart"/>
-      <w:r>
-        <w:rPr>
-          <w:lang w:val="es-ES"/>
-        </w:rPr>
-        <w:t>Grail</w:t>
-      </w:r>
-      <w:proofErr w:type="spellEnd"/>
-      <w:r>
-        <w:rPr>
-          <w:lang w:val="es-ES"/>
-        </w:rPr>
-        <w:t xml:space="preserve">" con </w:t>
-      </w:r>
-      <w:proofErr w:type="spellStart"/>
-      <w:r>
-        <w:rPr>
-          <w:lang w:val="es-ES"/>
-        </w:rPr>
-        <w:t>Flexbox</w:t>
-      </w:r>
-      <w:proofErr w:type="spellEnd"/>
-    </w:p>
-    <w:p>
-      <w:pPr>
-        <w:rPr>
-          <w:lang w:val="es-ES"/>
-        </w:rPr>
-      </w:pPr>
-      <w:r>
-        <w:rPr>
-          <w:lang w:val="es-ES"/>
-        </w:rPr>
-        <w:t xml:space="preserve">14:48:36 - Mobile </w:t>
-      </w:r>
-      <w:proofErr w:type="spellStart"/>
-      <w:r>
-        <w:rPr>
-          <w:lang w:val="es-ES"/>
-        </w:rPr>
-        <w:t>First</w:t>
-      </w:r>
-      <w:proofErr w:type="spellEnd"/>
-    </w:p>
-    <w:p>
-      <w:pPr>
-        <w:rPr>
-          <w:lang w:val="es-ES"/>
-        </w:rPr>
-      </w:pPr>
-      <w:r>
-        <w:rPr>
-          <w:lang w:val="es-ES"/>
-        </w:rPr>
-        <w:t xml:space="preserve">14:55:08 - </w:t>
-      </w:r>
-      <w:proofErr w:type="spellStart"/>
-      <w:r>
-        <w:rPr>
-          <w:lang w:val="es-ES"/>
-        </w:rPr>
-        <w:t>Feature</w:t>
-      </w:r>
-      <w:proofErr w:type="spellEnd"/>
-      <w:r>
-        <w:rPr>
-          <w:lang w:val="es-ES"/>
-        </w:rPr>
-        <w:t xml:space="preserve"> </w:t>
-      </w:r>
-      <w:proofErr w:type="spellStart"/>
-      <w:r>
-        <w:rPr>
-          <w:lang w:val="es-ES"/>
-        </w:rPr>
-        <w:t>Queries</w:t>
-      </w:r>
-      <w:proofErr w:type="spellEnd"/>
-    </w:p>
-    <w:p>
-      <w:pPr>
-        <w:rPr>
-          <w:lang w:val="es-ES"/>
-        </w:rPr>
-      </w:pPr>
-      <w:r>
-        <w:rPr>
-          <w:lang w:val="es-ES"/>
-        </w:rPr>
-        <w:t xml:space="preserve">14:59:01 - </w:t>
-      </w:r>
-      <w:proofErr w:type="spellStart"/>
-      <w:r>
-        <w:rPr>
-          <w:lang w:val="es-ES"/>
-        </w:rPr>
-        <w:t>Container</w:t>
-      </w:r>
-      <w:proofErr w:type="spellEnd"/>
-      <w:r>
-        <w:rPr>
-          <w:lang w:val="es-ES"/>
-        </w:rPr>
-        <w:t xml:space="preserve"> </w:t>
-      </w:r>
-      <w:proofErr w:type="spellStart"/>
-      <w:r>
-        <w:rPr>
-          <w:lang w:val="es-ES"/>
-        </w:rPr>
-        <w:t>Queries</w:t>
-      </w:r>
-      <w:proofErr w:type="spellEnd"/>
+        <w:t>14:10:17 - Picture, Source y Media</w:t>
+      </w:r>
+    </w:p>
+    <w:p>
+      <w:pPr>
+        <w:rPr>
+          <w:lang w:val="es-ES"/>
+        </w:rPr>
+      </w:pPr>
+      <w:r>
+        <w:rPr>
+          <w:lang w:val="es-ES"/>
+        </w:rPr>
+        <w:t>14:21:18 - Media Queries</w:t>
+      </w:r>
+    </w:p>
+    <w:p>
+      <w:pPr>
+        <w:rPr>
+          <w:lang w:val="es-ES"/>
+        </w:rPr>
+      </w:pPr>
+      <w:r>
+        <w:rPr>
+          <w:lang w:val="es-ES"/>
+        </w:rPr>
+        <w:t>14:29:57 - Ejercicio "Holy Grail" con Flexbox</w:t>
+      </w:r>
+    </w:p>
+    <w:p>
+      <w:pPr>
+        <w:rPr>
+          <w:lang w:val="es-ES"/>
+        </w:rPr>
+      </w:pPr>
+      <w:r>
+        <w:rPr>
+          <w:lang w:val="es-ES"/>
+        </w:rPr>
+        <w:t>14:48:36 - Mobile First</w:t>
+      </w:r>
+    </w:p>
+    <w:p>
+      <w:pPr>
+        <w:rPr>
+          <w:lang w:val="es-ES"/>
+        </w:rPr>
+      </w:pPr>
+      <w:r>
+        <w:rPr>
+          <w:lang w:val="es-ES"/>
+        </w:rPr>
+        <w:t>14:55:08 - Feature Queries</w:t>
+      </w:r>
+    </w:p>
+    <w:p>
+      <w:pPr>
+        <w:rPr>
+          <w:lang w:val="es-ES"/>
+        </w:rPr>
+      </w:pPr>
+      <w:r>
+        <w:rPr>
+          <w:lang w:val="es-ES"/>
+        </w:rPr>
+        <w:t>14:59:01 - Container Queries</w:t>
+      </w:r>
     </w:p>
     <w:p>
       <w:pPr>
@@ -1444,166 +968,72 @@
         <w:rPr>
           <w:lang w:val="es-ES"/>
         </w:rPr>
-        <w:t xml:space="preserve">15:05:11 - Introducción a </w:t>
-      </w:r>
-      <w:proofErr w:type="spellStart"/>
-      <w:r>
-        <w:rPr>
-          <w:lang w:val="es-ES"/>
-        </w:rPr>
-        <w:t>Grid</w:t>
-      </w:r>
-      <w:proofErr w:type="spellEnd"/>
-    </w:p>
-    <w:p>
-      <w:pPr>
-        <w:rPr>
-          <w:lang w:val="es-ES"/>
-        </w:rPr>
-      </w:pPr>
-      <w:r>
-        <w:rPr>
-          <w:lang w:val="es-ES"/>
-        </w:rPr>
-        <w:t xml:space="preserve">15:12:50 - Creando un </w:t>
-      </w:r>
-      <w:proofErr w:type="spellStart"/>
-      <w:r>
-        <w:rPr>
-          <w:lang w:val="es-ES"/>
-        </w:rPr>
-        <w:t>Grid</w:t>
-      </w:r>
-      <w:proofErr w:type="spellEnd"/>
-    </w:p>
-    <w:p>
-      <w:pPr>
-        <w:rPr>
-          <w:lang w:val="es-ES"/>
-        </w:rPr>
-      </w:pPr>
-      <w:r>
-        <w:rPr>
-          <w:lang w:val="es-ES"/>
-        </w:rPr>
-        <w:t>15:24:54 - Unidades "auto" y "</w:t>
-      </w:r>
-      <w:proofErr w:type="spellStart"/>
-      <w:r>
-        <w:rPr>
-          <w:lang w:val="es-ES"/>
-        </w:rPr>
-        <w:t>fr</w:t>
-      </w:r>
-      <w:proofErr w:type="spellEnd"/>
-      <w:r>
-        <w:rPr>
-          <w:lang w:val="es-ES"/>
-        </w:rPr>
-        <w:t>"</w:t>
-      </w:r>
-    </w:p>
-    <w:p>
-      <w:pPr>
-        <w:rPr>
-          <w:lang w:val="es-ES"/>
-        </w:rPr>
-      </w:pPr>
-      <w:r>
-        <w:rPr>
-          <w:lang w:val="es-ES"/>
-        </w:rPr>
-        <w:t xml:space="preserve">15:34:24 - </w:t>
-      </w:r>
-      <w:proofErr w:type="spellStart"/>
-      <w:r>
-        <w:rPr>
-          <w:lang w:val="es-ES"/>
-        </w:rPr>
-        <w:t>Repeat</w:t>
-      </w:r>
-      <w:proofErr w:type="spellEnd"/>
-      <w:r>
-        <w:rPr>
-          <w:lang w:val="es-ES"/>
-        </w:rPr>
-        <w:t xml:space="preserve"> y </w:t>
-      </w:r>
-      <w:proofErr w:type="spellStart"/>
-      <w:r>
-        <w:rPr>
-          <w:lang w:val="es-ES"/>
-        </w:rPr>
-        <w:t>Minmax</w:t>
-      </w:r>
-      <w:proofErr w:type="spellEnd"/>
-    </w:p>
-    <w:p>
-      <w:pPr>
-        <w:rPr>
-          <w:lang w:val="es-ES"/>
-        </w:rPr>
-      </w:pPr>
-      <w:r>
-        <w:rPr>
-          <w:lang w:val="es-ES"/>
-        </w:rPr>
-        <w:t xml:space="preserve">15:42:18 - </w:t>
-      </w:r>
-      <w:proofErr w:type="spellStart"/>
-      <w:r>
-        <w:rPr>
-          <w:lang w:val="es-ES"/>
-        </w:rPr>
-        <w:t>Grid</w:t>
-      </w:r>
-      <w:proofErr w:type="spellEnd"/>
-      <w:r>
-        <w:rPr>
-          <w:lang w:val="es-ES"/>
-        </w:rPr>
-        <w:t xml:space="preserve"> implícito y explícito</w:t>
-      </w:r>
-    </w:p>
-    <w:p>
-      <w:pPr>
-        <w:rPr>
-          <w:lang w:val="es-ES"/>
-        </w:rPr>
-      </w:pPr>
-      <w:r>
-        <w:rPr>
-          <w:lang w:val="es-ES"/>
-        </w:rPr>
-        <w:t xml:space="preserve">15:53:34 - </w:t>
-      </w:r>
-      <w:proofErr w:type="spellStart"/>
-      <w:r>
-        <w:rPr>
-          <w:lang w:val="es-ES"/>
-        </w:rPr>
-        <w:t>Grid</w:t>
-      </w:r>
-      <w:proofErr w:type="spellEnd"/>
-      <w:r>
-        <w:rPr>
-          <w:lang w:val="es-ES"/>
-        </w:rPr>
-        <w:t xml:space="preserve"> dinámico (y </w:t>
-      </w:r>
-      <w:proofErr w:type="spellStart"/>
-      <w:r>
-        <w:rPr>
-          <w:lang w:val="es-ES"/>
-        </w:rPr>
-        <w:t>responsive</w:t>
-      </w:r>
-      <w:proofErr w:type="spellEnd"/>
-      <w:r>
-        <w:rPr>
-          <w:lang w:val="es-ES"/>
-        </w:rPr>
-        <w:t>)</w:t>
+        <w:t>15:05:11 - Introducción a Grid</w:t>
+      </w:r>
+    </w:p>
+    <w:p>
+      <w:pPr>
+        <w:rPr>
+          <w:lang w:val="es-ES"/>
+        </w:rPr>
+      </w:pPr>
+      <w:r>
+        <w:rPr>
+          <w:lang w:val="es-ES"/>
+        </w:rPr>
+        <w:t>15:12:50 - Creando un Grid</w:t>
+      </w:r>
+    </w:p>
+    <w:p>
+      <w:pPr>
+        <w:rPr>
+          <w:lang w:val="es-ES"/>
+        </w:rPr>
+      </w:pPr>
+      <w:r>
+        <w:rPr>
+          <w:lang w:val="es-ES"/>
+        </w:rPr>
+        <w:t>15:24:54 - Unidades "auto" y "fr"</w:t>
+      </w:r>
+    </w:p>
+    <w:p>
+      <w:pPr>
+        <w:rPr>
+          <w:lang w:val="es-ES"/>
+        </w:rPr>
+      </w:pPr>
+      <w:r>
+        <w:rPr>
+          <w:lang w:val="es-ES"/>
+        </w:rPr>
+        <w:t>15:34:24 - Repeat y Minmax</w:t>
+      </w:r>
+    </w:p>
+    <w:p>
+      <w:pPr>
+        <w:rPr>
+          <w:lang w:val="es-ES"/>
+        </w:rPr>
+      </w:pPr>
+      <w:r>
+        <w:rPr>
+          <w:lang w:val="es-ES"/>
+        </w:rPr>
+        <w:t>15:42:18 - Grid implícito y explícito</w:t>
+      </w:r>
+    </w:p>
+    <w:p>
+      <w:pPr>
+        <w:rPr>
+          <w:lang w:val="es-ES"/>
+        </w:rPr>
+      </w:pPr>
+      <w:r>
+        <w:rPr>
+          <w:lang w:val="es-ES"/>
+        </w:rPr>
+        <w:t>15:53:34 - Grid dinámico (y responsive)</w:t>
       </w:r>
     </w:p>
     <w:p>
@@ -1655,51 +1085,21 @@
         <w:rPr>
           <w:lang w:val="es-ES"/>
         </w:rPr>
-        <w:t xml:space="preserve">16:35:06 - </w:t>
-      </w:r>
-      <w:proofErr w:type="spellStart"/>
-      <w:r>
-        <w:rPr>
-          <w:lang w:val="es-ES"/>
-        </w:rPr>
-        <w:t>Alineacion</w:t>
-      </w:r>
-      <w:proofErr w:type="spellEnd"/>
-      <w:r>
-        <w:rPr>
-          <w:lang w:val="es-ES"/>
-        </w:rPr>
-        <w:t xml:space="preserve"> con </w:t>
-      </w:r>
-      <w:proofErr w:type="spellStart"/>
-      <w:r>
-        <w:rPr>
-          <w:lang w:val="es-ES"/>
-        </w:rPr>
-        <w:t>grid</w:t>
-      </w:r>
-      <w:proofErr w:type="spellEnd"/>
-    </w:p>
-    <w:p>
-      <w:pPr>
-        <w:rPr>
-          <w:lang w:val="es-ES"/>
-        </w:rPr>
-      </w:pPr>
-      <w:r>
-        <w:rPr>
-          <w:lang w:val="es-ES"/>
-        </w:rPr>
-        <w:t xml:space="preserve">16:53:28 - </w:t>
-      </w:r>
-      <w:proofErr w:type="spellStart"/>
-      <w:r>
-        <w:rPr>
-          <w:lang w:val="es-ES"/>
-        </w:rPr>
-        <w:t>Subgrid</w:t>
-      </w:r>
-      <w:proofErr w:type="spellEnd"/>
+        <w:t>16:35:06 - Alineacion con grid</w:t>
+      </w:r>
+    </w:p>
+    <w:p>
+      <w:pPr>
+        <w:rPr>
+          <w:lang w:val="es-ES"/>
+        </w:rPr>
+      </w:pPr>
+      <w:r>
+        <w:rPr>
+          <w:lang w:val="es-ES"/>
+        </w:rPr>
+        <w:t>16:53:28 - Subgrid</w:t>
+      </w:r>
     </w:p>
     <w:p>
       <w:pPr>
@@ -1776,16 +1176,8 @@
         <w:rPr>
           <w:lang w:val="es-ES"/>
         </w:rPr>
-        <w:t xml:space="preserve">18:52:42 - Animaciones basadas en </w:t>
-      </w:r>
-      <w:proofErr w:type="spellStart"/>
-      <w:r>
-        <w:rPr>
-          <w:lang w:val="es-ES"/>
-        </w:rPr>
-        <w:t>Scroll</w:t>
-      </w:r>
-      <w:proofErr w:type="spellEnd"/>
+        <w:t>18:52:42 - Animaciones basadas en Scroll</w:t>
+      </w:r>
     </w:p>
     <w:p>
       <w:pPr>
@@ -1888,169 +1280,73 @@
         <w:rPr>
           <w:lang w:val="es-ES"/>
         </w:rPr>
-        <w:t xml:space="preserve">20:09:16 - </w:t>
-      </w:r>
-      <w:proofErr w:type="spellStart"/>
-      <w:r>
-        <w:rPr>
-          <w:lang w:val="es-ES"/>
-        </w:rPr>
-        <w:t>Filter</w:t>
-      </w:r>
-      <w:proofErr w:type="spellEnd"/>
-      <w:r>
-        <w:rPr>
-          <w:lang w:val="es-ES"/>
-        </w:rPr>
-        <w:t xml:space="preserve"> y </w:t>
-      </w:r>
-      <w:proofErr w:type="spellStart"/>
-      <w:r>
-        <w:rPr>
-          <w:lang w:val="es-ES"/>
-        </w:rPr>
-        <w:t>Backdrop</w:t>
-      </w:r>
-      <w:proofErr w:type="spellEnd"/>
-      <w:r>
-        <w:rPr>
-          <w:lang w:val="es-ES"/>
-        </w:rPr>
-        <w:t xml:space="preserve"> </w:t>
-      </w:r>
-      <w:proofErr w:type="spellStart"/>
-      <w:r>
-        <w:rPr>
-          <w:lang w:val="es-ES"/>
-        </w:rPr>
-        <w:t>Filter</w:t>
-      </w:r>
-      <w:proofErr w:type="spellEnd"/>
-    </w:p>
-    <w:p>
-      <w:pPr>
-        <w:rPr>
-          <w:lang w:val="es-ES"/>
-        </w:rPr>
-      </w:pPr>
-      <w:r>
-        <w:rPr>
-          <w:lang w:val="es-ES"/>
-        </w:rPr>
-        <w:t xml:space="preserve">20:29:30 - </w:t>
-      </w:r>
-      <w:proofErr w:type="spellStart"/>
-      <w:r>
-        <w:rPr>
-          <w:lang w:val="es-ES"/>
-        </w:rPr>
-        <w:t>Transform</w:t>
-      </w:r>
-      <w:proofErr w:type="spellEnd"/>
-    </w:p>
-    <w:p>
-      <w:pPr>
-        <w:rPr>
-          <w:lang w:val="es-ES"/>
-        </w:rPr>
-      </w:pPr>
-      <w:r>
-        <w:rPr>
-          <w:lang w:val="es-ES"/>
-        </w:rPr>
-        <w:t xml:space="preserve">20:40:54 - Min, Max y </w:t>
-      </w:r>
-      <w:proofErr w:type="spellStart"/>
-      <w:r>
-        <w:rPr>
-          <w:lang w:val="es-ES"/>
-        </w:rPr>
-        <w:t>Clamp</w:t>
-      </w:r>
-      <w:proofErr w:type="spellEnd"/>
-    </w:p>
-    <w:p>
-      <w:pPr>
-        <w:rPr>
-          <w:lang w:val="es-ES"/>
-        </w:rPr>
-      </w:pPr>
-      <w:r>
-        <w:rPr>
-          <w:lang w:val="es-ES"/>
-        </w:rPr>
-        <w:t>20:54:26 - Variables (</w:t>
-      </w:r>
-      <w:proofErr w:type="spellStart"/>
-      <w:r>
-        <w:rPr>
-          <w:lang w:val="es-ES"/>
-        </w:rPr>
-        <w:t>custom</w:t>
-      </w:r>
-      <w:proofErr w:type="spellEnd"/>
-      <w:r>
-        <w:rPr>
-          <w:lang w:val="es-ES"/>
-        </w:rPr>
-        <w:t xml:space="preserve"> </w:t>
-      </w:r>
-      <w:proofErr w:type="spellStart"/>
-      <w:r>
-        <w:rPr>
-          <w:lang w:val="es-ES"/>
-        </w:rPr>
-        <w:t>properties</w:t>
-      </w:r>
-      <w:proofErr w:type="spellEnd"/>
-      <w:r>
-        <w:rPr>
-          <w:lang w:val="es-ES"/>
-        </w:rPr>
-        <w:t>)</w:t>
-      </w:r>
-    </w:p>
-    <w:p>
-      <w:pPr>
-        <w:rPr>
-          <w:lang w:val="es-ES"/>
-        </w:rPr>
-      </w:pPr>
-      <w:r>
-        <w:rPr>
-          <w:lang w:val="es-ES"/>
-        </w:rPr>
-        <w:t xml:space="preserve">21:05:50 - Función </w:t>
-      </w:r>
-      <w:proofErr w:type="spellStart"/>
-      <w:r>
-        <w:rPr>
-          <w:lang w:val="es-ES"/>
-        </w:rPr>
-        <w:t>Calc</w:t>
-      </w:r>
-      <w:proofErr w:type="spellEnd"/>
-    </w:p>
-    <w:p>
-      <w:pPr>
-        <w:rPr>
-          <w:lang w:val="es-ES"/>
-        </w:rPr>
-      </w:pPr>
-      <w:r>
-        <w:rPr>
-          <w:lang w:val="es-ES"/>
-        </w:rPr>
-        <w:t xml:space="preserve">21:14:58 - Propiedades del </w:t>
-      </w:r>
-      <w:proofErr w:type="spellStart"/>
-      <w:r>
-        <w:rPr>
-          <w:lang w:val="es-ES"/>
-        </w:rPr>
-        <w:t>Scroll</w:t>
-      </w:r>
-      <w:proofErr w:type="spellEnd"/>
+        <w:t>20:09:16 - Filter y Backdrop Filter</w:t>
+      </w:r>
+    </w:p>
+    <w:p>
+      <w:pPr>
+        <w:rPr>
+          <w:lang w:val="es-ES"/>
+        </w:rPr>
+      </w:pPr>
+      <w:r>
+        <w:rPr>
+          <w:lang w:val="es-ES"/>
+        </w:rPr>
+        <w:t>20:29:30 - Transform</w:t>
+      </w:r>
+    </w:p>
+    <w:p>
+      <w:pPr>
+        <w:rPr>
+          <w:lang w:val="es-ES"/>
+        </w:rPr>
+      </w:pPr>
+      <w:r>
+        <w:rPr>
+          <w:lang w:val="es-ES"/>
+        </w:rPr>
+        <w:t>20:40:54 - Min, Max y Clamp</w:t>
+      </w:r>
+    </w:p>
+    <w:p>
+      <w:pPr>
+        <w:rPr>
+          <w:lang w:val="es-ES"/>
+        </w:rPr>
+      </w:pPr>
+      <w:r>
+        <w:rPr>
+          <w:lang w:val="es-ES"/>
+        </w:rPr>
+        <w:t>20:54:26 - Variables (custom properties)</w:t>
+      </w:r>
+    </w:p>
+    <w:p>
+      <w:pPr>
+        <w:rPr>
+          <w:lang w:val="es-ES"/>
+        </w:rPr>
+      </w:pPr>
+      <w:r>
+        <w:rPr>
+          <w:lang w:val="es-ES"/>
+        </w:rPr>
+        <w:t>21:05:50 - Función Calc</w:t>
+      </w:r>
+    </w:p>
+    <w:p>
+      <w:pPr>
+        <w:rPr>
+          <w:lang w:val="es-ES"/>
+        </w:rPr>
+      </w:pPr>
+      <w:r>
+        <w:rPr>
+          <w:lang w:val="es-ES"/>
+        </w:rPr>
+        <w:t>21:14:58 - Propiedades del Scroll</w:t>
+      </w:r>
     </w:p>
     <w:p>
       <w:pPr>
@@ -2075,35 +1371,7 @@
         <w:rPr>
           <w:lang w:val="en-US"/>
         </w:rPr>
-        <w:t xml:space="preserve">21:27:28 - </w:t>
-      </w:r>
-      <w:proofErr w:type="spellStart"/>
-      <w:r>
-        <w:rPr>
-          <w:lang w:val="en-US"/>
-        </w:rPr>
-        <w:t>Unidades</w:t>
-      </w:r>
-      <w:proofErr w:type="spellEnd"/>
-      <w:r>
-        <w:rPr>
-          <w:lang w:val="en-US"/>
-        </w:rPr>
-        <w:t xml:space="preserve"> del Viewport (Large, Small y </w:t>
-      </w:r>
-      <w:proofErr w:type="spellStart"/>
-      <w:r>
-        <w:rPr>
-          <w:lang w:val="en-US"/>
-        </w:rPr>
-        <w:t>Dynámic</w:t>
-      </w:r>
-      <w:proofErr w:type="spellEnd"/>
-      <w:r>
-        <w:rPr>
-          <w:lang w:val="en-US"/>
-        </w:rPr>
-        <w:t>)</w:t>
+        <w:t>21:27:28 - Unidades del Viewport (Large, Small y Dynámic)</w:t>
       </w:r>
     </w:p>
     <w:p>
@@ -2129,16 +1397,8 @@
         <w:rPr>
           <w:lang w:val="es-ES"/>
         </w:rPr>
-        <w:t xml:space="preserve">21:39:19 - Función Color </w:t>
-      </w:r>
-      <w:proofErr w:type="spellStart"/>
-      <w:r>
-        <w:rPr>
-          <w:lang w:val="es-ES"/>
-        </w:rPr>
-        <w:t>Mix</w:t>
-      </w:r>
-      <w:proofErr w:type="spellEnd"/>
+        <w:t>21:39:19 - Función Color Mix</w:t>
+      </w:r>
     </w:p>
     <w:p>
       <w:pPr>
@@ -2163,76 +1423,20 @@
         <w:rPr>
           <w:lang w:val="es-ES"/>
         </w:rPr>
-        <w:t xml:space="preserve">21:49:41 - </w:t>
-      </w:r>
-      <w:proofErr w:type="spellStart"/>
-      <w:r>
-        <w:rPr>
-          <w:lang w:val="es-ES"/>
-        </w:rPr>
-        <w:t>Sidebar</w:t>
-      </w:r>
-      <w:proofErr w:type="spellEnd"/>
-      <w:r>
-        <w:rPr>
-          <w:lang w:val="es-ES"/>
-        </w:rPr>
-        <w:t xml:space="preserve"> </w:t>
-      </w:r>
-      <w:proofErr w:type="spellStart"/>
-      <w:r>
-        <w:rPr>
-          <w:lang w:val="es-ES"/>
-        </w:rPr>
-        <w:t>Menu</w:t>
-      </w:r>
-      <w:proofErr w:type="spellEnd"/>
-      <w:r>
-        <w:rPr>
-          <w:lang w:val="es-ES"/>
-        </w:rPr>
-        <w:t xml:space="preserve"> &amp; </w:t>
-      </w:r>
-      <w:proofErr w:type="spellStart"/>
-      <w:r>
-        <w:rPr>
-          <w:lang w:val="es-ES"/>
-        </w:rPr>
-        <w:t>Chatbox</w:t>
-      </w:r>
-      <w:proofErr w:type="spellEnd"/>
-      <w:r>
-        <w:rPr>
-          <w:lang w:val="es-ES"/>
-        </w:rPr>
-        <w:t xml:space="preserve"> (proyecto 1 y 2)</w:t>
-      </w:r>
-    </w:p>
-    <w:p>
-      <w:pPr>
-        <w:rPr>
-          <w:lang w:val="en-US"/>
-        </w:rPr>
-      </w:pPr>
-      <w:r>
-        <w:rPr>
-          <w:lang w:val="en-US"/>
-        </w:rPr>
-        <w:t>22:43:47 - Flip Card &amp; One-Page View (</w:t>
-      </w:r>
-      <w:proofErr w:type="spellStart"/>
-      <w:r>
-        <w:rPr>
-          <w:lang w:val="en-US"/>
-        </w:rPr>
-        <w:t>proyecto</w:t>
-      </w:r>
-      <w:proofErr w:type="spellEnd"/>
-      <w:r>
-        <w:rPr>
-          <w:lang w:val="en-US"/>
-        </w:rPr>
-        <w:t xml:space="preserve"> 3 y 4)</w:t>
+        <w:t>21:49:41 - Sidebar Menu &amp; Chatbox (proyecto 1 y 2)</w:t>
+      </w:r>
+    </w:p>
+    <w:p>
+      <w:pPr>
+        <w:rPr>
+          <w:lang w:val="en-US"/>
+        </w:rPr>
+      </w:pPr>
+      <w:r>
+        <w:rPr>
+          <w:lang w:val="en-US"/>
+        </w:rPr>
+        <w:t>22:43:47 - Flip Card &amp; One-Page View (proyecto 3 y 4)</w:t>
       </w:r>
     </w:p>
     <w:p>
@@ -2280,14 +1484,292 @@
           <w:lang w:val="es-ES"/>
         </w:rPr>
       </w:pPr>
+      <w:r>
+        <w:rPr>
+          <w:lang w:val="es-ES"/>
+        </w:rPr>
+        <w:t>--- FIN ---</w:t>
+      </w:r>
+    </w:p>
+    <w:p>
+      <w:pPr>
+        <w:rPr>
+          <w:lang w:val="es-ES"/>
+        </w:rPr>
+      </w:pPr>
+      <w:r>
+        <w:rPr>
+          <w:lang w:val="es-ES"/>
+        </w:rPr>
+        <w:br w:type="page"/>
+      </w:r>
+    </w:p>
+    <w:p>
+      <w:r>
+        <w:t>Claro, puedo ayudarte a solucionar el problema con el selector .box:first-child. Si el div se está moviendo a la parte superior izquierda de la pantalla, podría ser un indicio de que el estilo no se está aplicando correctamente o hay un conflicto con otros estilos.</w:t>
+      </w:r>
+    </w:p>
+    <w:p>
+      <w:r>
+        <w:t>Una posible razón por la cual el selector .box:first-child no está funcionando como esperas es que este selector es específico para seleccionar un elemento que es el primer hijo dentro de su contenedor. Si hay otro elemento antes del div con la clase .box, entonces .box:first-child no seleccionará el div que esperas.</w:t>
+      </w:r>
+    </w:p>
+    <w:p>
+      <w:r>
+        <w:t>Aquí tienes algunas sugerencias para solucionar este problema:</w:t>
+      </w:r>
+    </w:p>
+    <w:p>
+      <w:pPr>
+        <w:numPr>
+          <w:ilvl w:val="0"/>
+          <w:numId w:val="1"/>
+        </w:numPr>
+      </w:pPr>
+      <w:r>
+        <w:rPr>
+          <w:b/>
+          <w:bCs/>
+        </w:rPr>
+        <w:t>Verifica el HTML</w:t>
+      </w:r>
+      <w:r>
+        <w:t>: Asegúrate de que no haya otros elementos dentro del mismo contenedor antes del div que quieres seleccionar.</w:t>
+      </w:r>
+    </w:p>
+    <w:p>
+      <w:pPr>
+        <w:numPr>
+          <w:ilvl w:val="0"/>
+          <w:numId w:val="1"/>
+        </w:numPr>
+      </w:pPr>
+      <w:r>
+        <w:rPr>
+          <w:b/>
+          <w:bCs/>
+        </w:rPr>
+        <w:t>Revisa otros estilos</w:t>
+      </w:r>
+      <w:r>
+        <w:t>: Asegúrate de que no haya otros estilos CSS que estén sobrescribiendo los estilos que has definido para .box:first-child.</w:t>
+      </w:r>
+    </w:p>
+    <w:p>
+      <w:pPr>
+        <w:numPr>
+          <w:ilvl w:val="0"/>
+          <w:numId w:val="1"/>
+        </w:numPr>
+      </w:pPr>
+      <w:r>
+        <w:rPr>
+          <w:b/>
+          <w:bCs/>
+        </w:rPr>
+        <w:t>Usa otro selector</w:t>
+      </w:r>
+      <w:r>
+        <w:t>: Si necesitas seleccionar el primer div con la clase .box independientemente de si es el primer hijo o no, puedes usar el selector .box:nth-of-type(1) en lugar de .box:first-child.</w:t>
+      </w:r>
+    </w:p>
+    <w:p>
+      <w:pPr>
+        <w:numPr>
+          <w:ilvl w:val="0"/>
+          <w:numId w:val="1"/>
+        </w:numPr>
+      </w:pPr>
+      <w:r>
+        <w:rPr>
+          <w:b/>
+          <w:bCs/>
+        </w:rPr>
+        <w:t>Especificar más el selector</w:t>
+      </w:r>
+      <w:r>
+        <w:t>: A veces, otros estilos pueden tener una especificidad mayor y sobrescribir tus reglas. Puedes aumentar la especificidad de tu selector para asegurarte de que se aplique.</w:t>
+      </w:r>
+    </w:p>
+    <w:p>
+      <w:r>
+        <w:t>Aquí te muestro cómo podrías ajustar tu CSS usando .box:nth-of-type(1):</w:t>
+      </w:r>
+    </w:p>
+    <w:p>
+      <w:r>
+        <w:t>body {</w:t>
+      </w:r>
+    </w:p>
+    <w:p>
+      <w:r>
+        <w:t xml:space="preserve">  margin: 0;</w:t>
+      </w:r>
+    </w:p>
+    <w:p>
+      <w:r>
+        <w:t xml:space="preserve">  background-color: #000;</w:t>
+      </w:r>
+    </w:p>
+    <w:p>
+      <w:r>
+        <w:t>}</w:t>
+      </w:r>
+    </w:p>
+    <w:p/>
+    <w:p>
+      <w:r>
+        <w:t>.box {</w:t>
+      </w:r>
+    </w:p>
+    <w:p>
+      <w:r>
+        <w:t xml:space="preserve">  width: 100px;</w:t>
+      </w:r>
+    </w:p>
+    <w:p>
+      <w:r>
+        <w:t xml:space="preserve">  height: 100px;</w:t>
+      </w:r>
+    </w:p>
+    <w:p>
+      <w:r>
+        <w:t xml:space="preserve">  background-color: orange;</w:t>
+      </w:r>
+    </w:p>
+    <w:p>
+      <w:r>
+        <w:t xml:space="preserve">  color: #fff;</w:t>
+      </w:r>
+    </w:p>
+    <w:p>
+      <w:r>
+        <w:t xml:space="preserve">  position: relative;</w:t>
+      </w:r>
+    </w:p>
+    <w:p>
+      <w:r>
+        <w:t xml:space="preserve">  z-index: 10;</w:t>
+      </w:r>
+    </w:p>
+    <w:p>
+      <w:r>
+        <w:t>}</w:t>
+      </w:r>
+    </w:p>
+    <w:p/>
+    <w:p>
+      <w:r>
+        <w:t>.box--blue {</w:t>
+      </w:r>
+    </w:p>
+    <w:p>
+      <w:r>
+        <w:t xml:space="preserve">  background-color: blue;</w:t>
+      </w:r>
+    </w:p>
+    <w:p>
+      <w:r>
+        <w:t xml:space="preserve">  color: #fff;</w:t>
+      </w:r>
+    </w:p>
+    <w:p>
+      <w:r>
+        <w:t xml:space="preserve">  top: 70px;</w:t>
+      </w:r>
+    </w:p>
+    <w:p>
+      <w:r>
+        <w:t xml:space="preserve">  left: 20px;</w:t>
+      </w:r>
+    </w:p>
+    <w:p>
+      <w:r>
+        <w:t xml:space="preserve">  z-index: 20;</w:t>
+      </w:r>
+    </w:p>
+    <w:p>
+      <w:r>
+        <w:t>}</w:t>
+      </w:r>
+    </w:p>
+    <w:p/>
+    <w:p>
+      <w:pPr>
+        <w:rPr>
+          <w:lang w:val="en-US"/>
+        </w:rPr>
+      </w:pPr>
+      <w:r>
+        <w:rPr>
+          <w:lang w:val="en-US"/>
+        </w:rPr>
+        <w:t>.box:nth-of-type(1) {</w:t>
+      </w:r>
+    </w:p>
+    <w:p>
+      <w:pPr>
+        <w:rPr>
+          <w:lang w:val="en-US"/>
+        </w:rPr>
+      </w:pPr>
+      <w:r>
+        <w:rPr>
+          <w:lang w:val="en-US"/>
+        </w:rPr>
+        <w:t xml:space="preserve">  top: 150px;</w:t>
+      </w:r>
+    </w:p>
+    <w:p>
+      <w:pPr>
+        <w:rPr>
+          <w:lang w:val="en-US"/>
+        </w:rPr>
+      </w:pPr>
+      <w:r>
+        <w:rPr>
+          <w:lang w:val="en-US"/>
+        </w:rPr>
+        <w:t xml:space="preserve">  left: 40px;</w:t>
+      </w:r>
+    </w:p>
+    <w:p>
+      <w:pPr>
+        <w:rPr>
+          <w:lang w:val="en-US"/>
+        </w:rPr>
+      </w:pPr>
+      <w:r>
+        <w:rPr>
+          <w:lang w:val="en-US"/>
+        </w:rPr>
+        <w:t xml:space="preserve">  background-color: red;</w:t>
+      </w:r>
+    </w:p>
+    <w:p>
+      <w:r>
+        <w:rPr>
+          <w:lang w:val="en-US"/>
+        </w:rPr>
+        <w:t xml:space="preserve">  </w:t>
+      </w:r>
+      <w:r>
+        <w:t>z-index: 30;</w:t>
+      </w:r>
+    </w:p>
+    <w:p>
+      <w:r>
+        <w:t>}</w:t>
+      </w:r>
+    </w:p>
+    <w:p>
+      <w:r>
+        <w:t>Prueba estos cambios y verifica si el div se posiciona correctamente. Si el problema persiste, por favor comparte más detalles o el contexto completo del código para poder ayudarte mejor.</w:t>
+      </w:r>
+    </w:p>
+    <w:p>
       <w:bookmarkStart w:id="0" w:name="_GoBack"/>
       <w:bookmarkEnd w:id="0"/>
-      <w:r>
-        <w:rPr>
-          <w:lang w:val="es-ES"/>
-        </w:rPr>
-        <w:t>--- FIN ---</w:t>
-      </w:r>
     </w:p>
     <w:sectPr>
       <w:pgSz w:w="11906" w:h="16838"/>
@@ -2297,6 +1779,127 @@
     </w:sectPr>
   </w:body>
 </w:document>
+</file>
+
+<file path=word/numbering.xml><?xml version="1.0" encoding="utf-8"?>
+<w:numbering xmlns:wpc="http://schemas.microsoft.com/office/word/2010/wordprocessingCanvas" xmlns:cx="http://schemas.microsoft.com/office/drawing/2014/chartex" xmlns:mc="http://schemas.openxmlformats.org/markup-compatibility/2006" xmlns:o="urn:schemas-microsoft-com:office:office" xmlns:r="http://schemas.openxmlformats.org/officeDocument/2006/relationships" xmlns:m="http://schemas.openxmlformats.org/officeDocument/2006/math" xmlns:v="urn:schemas-microsoft-com:vml" xmlns:wp14="http://schemas.microsoft.com/office/word/2010/wordprocessingDrawing" xmlns:wp="http://schemas.openxmlformats.org/drawingml/2006/wordprocessingDrawing" xmlns:w10="urn:schemas-microsoft-com:office:word" xmlns:w="http://schemas.openxmlformats.org/wordprocessingml/2006/main" xmlns:w14="http://schemas.microsoft.com/office/word/2010/wordml" xmlns:w15="http://schemas.microsoft.com/office/word/2012/wordml" xmlns:w16se="http://schemas.microsoft.com/office/word/2015/wordml/symex" xmlns:wpg="http://schemas.microsoft.com/office/word/2010/wordprocessingGroup" xmlns:wpi="http://schemas.microsoft.com/office/word/2010/wordprocessingInk" xmlns:wne="http://schemas.microsoft.com/office/word/2006/wordml" xmlns:wps="http://schemas.microsoft.com/office/word/2010/wordprocessingShape" mc:Ignorable="w14 w15 w16se wp14">
+  <w:abstractNum w:abstractNumId="0" w15:restartNumberingAfterBreak="0">
+    <w:nsid w:val="6EEE7EC8"/>
+    <w:multiLevelType w:val="multilevel"/>
+    <w:tmpl w:val="3F342F02"/>
+    <w:lvl w:ilvl="0">
+      <w:start w:val="1"/>
+      <w:numFmt w:val="decimal"/>
+      <w:lvlText w:val="%1."/>
+      <w:lvlJc w:val="left"/>
+      <w:pPr>
+        <w:tabs>
+          <w:tab w:val="num" w:pos="720"/>
+        </w:tabs>
+        <w:ind w:left="720" w:hanging="360"/>
+      </w:pPr>
+    </w:lvl>
+    <w:lvl w:ilvl="1" w:tentative="1">
+      <w:start w:val="1"/>
+      <w:numFmt w:val="decimal"/>
+      <w:lvlText w:val="%2."/>
+      <w:lvlJc w:val="left"/>
+      <w:pPr>
+        <w:tabs>
+          <w:tab w:val="num" w:pos="1440"/>
+        </w:tabs>
+        <w:ind w:left="1440" w:hanging="360"/>
+      </w:pPr>
+    </w:lvl>
+    <w:lvl w:ilvl="2" w:tentative="1">
+      <w:start w:val="1"/>
+      <w:numFmt w:val="decimal"/>
+      <w:lvlText w:val="%3."/>
+      <w:lvlJc w:val="left"/>
+      <w:pPr>
+        <w:tabs>
+          <w:tab w:val="num" w:pos="2160"/>
+        </w:tabs>
+        <w:ind w:left="2160" w:hanging="360"/>
+      </w:pPr>
+    </w:lvl>
+    <w:lvl w:ilvl="3" w:tentative="1">
+      <w:start w:val="1"/>
+      <w:numFmt w:val="decimal"/>
+      <w:lvlText w:val="%4."/>
+      <w:lvlJc w:val="left"/>
+      <w:pPr>
+        <w:tabs>
+          <w:tab w:val="num" w:pos="2880"/>
+        </w:tabs>
+        <w:ind w:left="2880" w:hanging="360"/>
+      </w:pPr>
+    </w:lvl>
+    <w:lvl w:ilvl="4" w:tentative="1">
+      <w:start w:val="1"/>
+      <w:numFmt w:val="decimal"/>
+      <w:lvlText w:val="%5."/>
+      <w:lvlJc w:val="left"/>
+      <w:pPr>
+        <w:tabs>
+          <w:tab w:val="num" w:pos="3600"/>
+        </w:tabs>
+        <w:ind w:left="3600" w:hanging="360"/>
+      </w:pPr>
+    </w:lvl>
+    <w:lvl w:ilvl="5" w:tentative="1">
+      <w:start w:val="1"/>
+      <w:numFmt w:val="decimal"/>
+      <w:lvlText w:val="%6."/>
+      <w:lvlJc w:val="left"/>
+      <w:pPr>
+        <w:tabs>
+          <w:tab w:val="num" w:pos="4320"/>
+        </w:tabs>
+        <w:ind w:left="4320" w:hanging="360"/>
+      </w:pPr>
+    </w:lvl>
+    <w:lvl w:ilvl="6" w:tentative="1">
+      <w:start w:val="1"/>
+      <w:numFmt w:val="decimal"/>
+      <w:lvlText w:val="%7."/>
+      <w:lvlJc w:val="left"/>
+      <w:pPr>
+        <w:tabs>
+          <w:tab w:val="num" w:pos="5040"/>
+        </w:tabs>
+        <w:ind w:left="5040" w:hanging="360"/>
+      </w:pPr>
+    </w:lvl>
+    <w:lvl w:ilvl="7" w:tentative="1">
+      <w:start w:val="1"/>
+      <w:numFmt w:val="decimal"/>
+      <w:lvlText w:val="%8."/>
+      <w:lvlJc w:val="left"/>
+      <w:pPr>
+        <w:tabs>
+          <w:tab w:val="num" w:pos="5760"/>
+        </w:tabs>
+        <w:ind w:left="5760" w:hanging="360"/>
+      </w:pPr>
+    </w:lvl>
+    <w:lvl w:ilvl="8" w:tentative="1">
+      <w:start w:val="1"/>
+      <w:numFmt w:val="decimal"/>
+      <w:lvlText w:val="%9."/>
+      <w:lvlJc w:val="left"/>
+      <w:pPr>
+        <w:tabs>
+          <w:tab w:val="num" w:pos="6480"/>
+        </w:tabs>
+        <w:ind w:left="6480" w:hanging="360"/>
+      </w:pPr>
+    </w:lvl>
+  </w:abstractNum>
+  <w:num w:numId="1">
+    <w:abstractNumId w:val="0"/>
+  </w:num>
+</w:numbering>
 </file>
 
 <file path=word/styles.xml><?xml version="1.0" encoding="utf-8"?>
@@ -2696,7 +2299,6 @@
   <w:style w:type="character" w:default="1" w:styleId="Fuentedeprrafopredeter">
     <w:name w:val="Default Paragraph Font"/>
     <w:uiPriority w:val="1"/>
-    <w:semiHidden/>
     <w:unhideWhenUsed/>
   </w:style>
   <w:style w:type="table" w:default="1" w:styleId="Tablanormal">

</xml_diff>